<commit_message>
added ascii to proj
</commit_message>
<xml_diff>
--- a/Rozen TSN/№3.docx
+++ b/Rozen TSN/№3.docx
@@ -1,134 +1,34 @@
 
 <file path=word/document.xml><?xml version="1.0" encoding="utf-8"?>
-<w:document xmlns:wpc="http://schemas.microsoft.com/office/word/2010/wordprocessingCanvas" xmlns:cx="http://schemas.microsoft.com/office/drawing/2014/chartex" xmlns:cx1="http://schemas.microsoft.com/office/drawing/2015/9/8/chartex" xmlns:cx2="http://schemas.microsoft.com/office/drawing/2015/10/21/chartex" xmlns:cx3="http://schemas.microsoft.com/office/drawing/2016/5/9/chartex" xmlns:cx4="http://schemas.microsoft.com/office/drawing/2016/5/10/chartex" xmlns:cx5="http://schemas.microsoft.com/office/drawing/2016/5/11/chartex" xmlns:cx6="http://schemas.microsoft.com/office/drawing/2016/5/12/chartex" xmlns:cx7="http://schemas.microsoft.com/office/drawing/2016/5/13/chartex" xmlns:cx8="http://schemas.microsoft.com/office/drawing/2016/5/14/chartex" xmlns:mc="http://schemas.openxmlformats.org/markup-compatibility/2006" xmlns:aink="http://schemas.microsoft.com/office/drawing/2016/ink" xmlns:am3d="http://schemas.microsoft.com/office/drawing/2017/model3d" xmlns:o="urn:schemas-microsoft-com:office:office" xmlns:r="http://schemas.openxmlformats.org/officeDocument/2006/relationships" xmlns:m="http://schemas.openxmlformats.org/officeDocument/2006/math" xmlns:v="urn:schemas-microsoft-com:vml" xmlns:wp14="http://schemas.microsoft.com/office/word/2010/wordprocessingDrawing" xmlns:wp="http://schemas.openxmlformats.org/drawingml/2006/wordprocessingDrawing" xmlns:w10="urn:schemas-microsoft-com:office:word" xmlns:w="http://schemas.openxmlformats.org/wordprocessingml/2006/main" xmlns:w14="http://schemas.microsoft.com/office/word/2010/wordml" xmlns:w15="http://schemas.microsoft.com/office/word/2012/wordml" xmlns:w16cex="http://schemas.microsoft.com/office/word/2018/wordml/cex" xmlns:w16cid="http://schemas.microsoft.com/office/word/2016/wordml/cid" xmlns:w16="http://schemas.microsoft.com/office/word/2018/wordml" xmlns:w16sdtdh="http://schemas.microsoft.com/office/word/2020/wordml/sdtdatahash" xmlns:w16se="http://schemas.microsoft.com/office/word/2015/wordml/symex" xmlns:wpg="http://schemas.microsoft.com/office/word/2010/wordprocessingGroup" xmlns:wpi="http://schemas.microsoft.com/office/word/2010/wordprocessingInk" xmlns:wne="http://schemas.microsoft.com/office/word/2006/wordml" xmlns:wps="http://schemas.microsoft.com/office/word/2010/wordprocessingShape" mc:Ignorable="w14 w15 w16se w16cid w16 w16cex w16sdtdh wp14">
+<w:document xmlns:wpc="http://schemas.microsoft.com/office/word/2010/wordprocessingCanvas" xmlns:cx="http://schemas.microsoft.com/office/drawing/2014/chartex" xmlns:cx1="http://schemas.microsoft.com/office/drawing/2015/9/8/chartex" xmlns:cx2="http://schemas.microsoft.com/office/drawing/2015/10/21/chartex" xmlns:cx3="http://schemas.microsoft.com/office/drawing/2016/5/9/chartex" xmlns:cx4="http://schemas.microsoft.com/office/drawing/2016/5/10/chartex" xmlns:cx5="http://schemas.microsoft.com/office/drawing/2016/5/11/chartex" xmlns:cx6="http://schemas.microsoft.com/office/drawing/2016/5/12/chartex" xmlns:cx7="http://schemas.microsoft.com/office/drawing/2016/5/13/chartex" xmlns:cx8="http://schemas.microsoft.com/office/drawing/2016/5/14/chartex" xmlns:mc="http://schemas.openxmlformats.org/markup-compatibility/2006" xmlns:aink="http://schemas.microsoft.com/office/drawing/2016/ink" xmlns:am3d="http://schemas.microsoft.com/office/drawing/2017/model3d" xmlns:o="urn:schemas-microsoft-com:office:office" xmlns:r="http://schemas.openxmlformats.org/officeDocument/2006/relationships" xmlns:m="http://schemas.openxmlformats.org/officeDocument/2006/math" xmlns:v="urn:schemas-microsoft-com:vml" xmlns:wp14="http://schemas.microsoft.com/office/word/2010/wordprocessingDrawing" xmlns:wp="http://schemas.openxmlformats.org/drawingml/2006/wordprocessingDrawing" xmlns:w10="urn:schemas-microsoft-com:office:word" xmlns:w="http://schemas.openxmlformats.org/wordprocessingml/2006/main" xmlns:w14="http://schemas.microsoft.com/office/word/2010/wordml" xmlns:w15="http://schemas.microsoft.com/office/word/2012/wordml" xmlns:w16cex="http://schemas.microsoft.com/office/word/2018/wordml/cex" xmlns:w16cid="http://schemas.microsoft.com/office/word/2016/wordml/cid" xmlns:w16="http://schemas.microsoft.com/office/word/2018/wordml" xmlns:w16se="http://schemas.microsoft.com/office/word/2015/wordml/symex" xmlns:wpg="http://schemas.microsoft.com/office/word/2010/wordprocessingGroup" xmlns:wpi="http://schemas.microsoft.com/office/word/2010/wordprocessingInk" xmlns:wne="http://schemas.microsoft.com/office/word/2006/wordml" xmlns:wps="http://schemas.microsoft.com/office/word/2010/wordprocessingShape" mc:Ignorable="w14 w15 w16se w16cid w16 w16cex wp14">
   <w:body>
     <w:p>
       <w:pPr>
-        <w:pStyle w:val="NormalWeb"/>
-        <w:spacing w:before="0" w:beforeAutospacing="0" w:after="0" w:afterAutospacing="0"/>
         <w:jc w:val="center"/>
+        <w:rPr>
+          <w:rFonts w:ascii="Times New Roman" w:eastAsia="Times New Roman" w:hAnsi="Times New Roman" w:cs="Times New Roman"/>
+          <w:sz w:val="28"/>
+          <w:szCs w:val="28"/>
+          <w:lang w:val="uk-UA"/>
+        </w:rPr>
       </w:pPr>
-      <w:r>
-        <w:rPr>
-          <w:color w:val="000000"/>
-          <w:sz w:val="28"/>
-          <w:szCs w:val="28"/>
-        </w:rPr>
-        <w:t>Практична робота №3</w:t>
-      </w:r>
-    </w:p>
-    <w:p>
-      <w:pPr>
-        <w:pStyle w:val="NormalWeb"/>
-        <w:spacing w:before="0" w:beforeAutospacing="0" w:after="0" w:afterAutospacing="0"/>
-        <w:jc w:val="center"/>
-      </w:pPr>
-      <w:r>
-        <w:rPr>
-          <w:color w:val="000000"/>
-          <w:sz w:val="28"/>
-          <w:szCs w:val="28"/>
-        </w:rPr>
-        <w:t>Теорема Котельнікова</w:t>
-      </w:r>
-    </w:p>
-    <w:p>
-      <w:pPr>
-        <w:pStyle w:val="NormalWeb"/>
-        <w:spacing w:before="0" w:beforeAutospacing="0" w:after="0" w:afterAutospacing="0"/>
-        <w:jc w:val="center"/>
-      </w:pPr>
-      <w:r>
-        <w:rPr>
-          <w:color w:val="000000"/>
-          <w:sz w:val="28"/>
-          <w:szCs w:val="28"/>
-        </w:rPr>
-        <w:t>Виконав студент групи ІКТ-2.1</w:t>
-      </w:r>
-    </w:p>
-    <w:p>
-      <w:pPr>
-        <w:pStyle w:val="NormalWeb"/>
-        <w:spacing w:before="0" w:beforeAutospacing="0" w:after="0" w:afterAutospacing="0"/>
-        <w:jc w:val="center"/>
-        <w:rPr>
-          <w:lang w:val="ru-RU"/>
-        </w:rPr>
-      </w:pPr>
-      <w:r>
-        <w:rPr>
-          <w:color w:val="000000"/>
-          <w:sz w:val="28"/>
-          <w:szCs w:val="28"/>
-          <w:lang w:val="ru-RU"/>
-        </w:rPr>
-        <w:t xml:space="preserve">Олар </w:t>
-      </w:r>
-      <w:r>
-        <w:rPr>
-          <w:color w:val="000000"/>
-          <w:sz w:val="28"/>
-          <w:szCs w:val="28"/>
-          <w:lang w:val="en-US"/>
-        </w:rPr>
-        <w:t>I</w:t>
-      </w:r>
-      <w:r>
-        <w:rPr>
-          <w:color w:val="000000"/>
-          <w:sz w:val="28"/>
-          <w:szCs w:val="28"/>
-          <w:lang w:val="ru-RU"/>
-        </w:rPr>
-        <w:t xml:space="preserve">лля </w:t>
-      </w:r>
-      <w:r>
-        <w:rPr>
-          <w:color w:val="000000"/>
-          <w:sz w:val="28"/>
-          <w:szCs w:val="28"/>
-          <w:lang w:val="en-US"/>
-        </w:rPr>
-        <w:t>I</w:t>
-      </w:r>
-      <w:r>
-        <w:rPr>
-          <w:color w:val="000000"/>
-          <w:sz w:val="28"/>
-          <w:szCs w:val="28"/>
-          <w:lang w:val="ru-RU"/>
-        </w:rPr>
-        <w:t>горович</w:t>
-      </w:r>
-    </w:p>
-    <w:p>
-      <w:pPr>
-        <w:jc w:val="center"/>
-        <w:rPr>
-          <w:rFonts w:ascii="Times New Roman" w:eastAsia="Times New Roman" w:hAnsi="Times New Roman" w:cs="Times New Roman"/>
-          <w:sz w:val="28"/>
-          <w:szCs w:val="28"/>
-        </w:rPr>
-      </w:pPr>
-    </w:p>
-    <w:p>
-      <w:pPr>
-        <w:jc w:val="center"/>
-        <w:rPr>
-          <w:rFonts w:ascii="Times New Roman" w:eastAsia="Times New Roman" w:hAnsi="Times New Roman" w:cs="Times New Roman"/>
-          <w:sz w:val="28"/>
-          <w:szCs w:val="28"/>
-          <w:lang w:val="uk-UA"/>
-        </w:rPr>
-      </w:pPr>
-      <w:r>
-        <w:rPr>
-          <w:rFonts w:ascii="Times New Roman" w:eastAsia="Times New Roman" w:hAnsi="Times New Roman" w:cs="Times New Roman"/>
-          <w:sz w:val="28"/>
-          <w:szCs w:val="28"/>
-        </w:rPr>
-        <w:t xml:space="preserve">Варіант </w:t>
+      <w:proofErr w:type="spellStart"/>
+      <w:r>
+        <w:rPr>
+          <w:rFonts w:ascii="Times New Roman" w:eastAsia="Times New Roman" w:hAnsi="Times New Roman" w:cs="Times New Roman"/>
+          <w:sz w:val="28"/>
+          <w:szCs w:val="28"/>
+        </w:rPr>
+        <w:t>Варіант</w:t>
+      </w:r>
+      <w:proofErr w:type="spellEnd"/>
+      <w:r>
+        <w:rPr>
+          <w:rFonts w:ascii="Times New Roman" w:eastAsia="Times New Roman" w:hAnsi="Times New Roman" w:cs="Times New Roman"/>
+          <w:sz w:val="28"/>
+          <w:szCs w:val="28"/>
+        </w:rPr>
+        <w:t xml:space="preserve"> </w:t>
       </w:r>
       <w:r>
         <w:rPr>
@@ -993,7 +893,25 @@
           <w:sz w:val="28"/>
           <w:szCs w:val="28"/>
         </w:rPr>
-        <w:t>Сигнал в інтервалі 0…10</w:t>
+        <w:t xml:space="preserve">Сигнал в </w:t>
+      </w:r>
+      <w:proofErr w:type="spellStart"/>
+      <w:r>
+        <w:rPr>
+          <w:color w:val="000000"/>
+          <w:sz w:val="28"/>
+          <w:szCs w:val="28"/>
+        </w:rPr>
+        <w:t>інтервалі</w:t>
+      </w:r>
+      <w:proofErr w:type="spellEnd"/>
+      <w:r>
+        <w:rPr>
+          <w:color w:val="000000"/>
+          <w:sz w:val="28"/>
+          <w:szCs w:val="28"/>
+        </w:rPr>
+        <w:t xml:space="preserve"> 0…10</w:t>
       </w:r>
       <w:r>
         <w:rPr>
@@ -1087,7 +1005,7 @@
     </w:p>
     <w:p>
       <w:pPr>
-        <w:pStyle w:val="ListParagraph"/>
+        <w:pStyle w:val="a5"/>
         <w:numPr>
           <w:ilvl w:val="0"/>
           <w:numId w:val="1"/>
@@ -1100,6 +1018,7 @@
           <w:lang w:val="ru-RU"/>
         </w:rPr>
       </w:pPr>
+      <w:proofErr w:type="spellStart"/>
       <w:r>
         <w:rPr>
           <w:rFonts w:ascii="Times New Roman" w:eastAsia="Times New Roman" w:hAnsi="Times New Roman" w:cs="Times New Roman"/>
@@ -1107,7 +1026,126 @@
           <w:szCs w:val="28"/>
           <w:lang w:val="ru-RU"/>
         </w:rPr>
-        <w:t>Зобразити перші 10 відліків дискретного сигналу, який отримано з заданого неперервного.</w:t>
+        <w:t>Зобразити</w:t>
+      </w:r>
+      <w:proofErr w:type="spellEnd"/>
+      <w:r>
+        <w:rPr>
+          <w:rFonts w:ascii="Times New Roman" w:eastAsia="Times New Roman" w:hAnsi="Times New Roman" w:cs="Times New Roman"/>
+          <w:sz w:val="28"/>
+          <w:szCs w:val="28"/>
+          <w:lang w:val="ru-RU"/>
+        </w:rPr>
+        <w:t xml:space="preserve"> </w:t>
+      </w:r>
+      <w:proofErr w:type="spellStart"/>
+      <w:r>
+        <w:rPr>
+          <w:rFonts w:ascii="Times New Roman" w:eastAsia="Times New Roman" w:hAnsi="Times New Roman" w:cs="Times New Roman"/>
+          <w:sz w:val="28"/>
+          <w:szCs w:val="28"/>
+          <w:lang w:val="ru-RU"/>
+        </w:rPr>
+        <w:t>перші</w:t>
+      </w:r>
+      <w:proofErr w:type="spellEnd"/>
+      <w:r>
+        <w:rPr>
+          <w:rFonts w:ascii="Times New Roman" w:eastAsia="Times New Roman" w:hAnsi="Times New Roman" w:cs="Times New Roman"/>
+          <w:sz w:val="28"/>
+          <w:szCs w:val="28"/>
+          <w:lang w:val="ru-RU"/>
+        </w:rPr>
+        <w:t xml:space="preserve"> 10 </w:t>
+      </w:r>
+      <w:proofErr w:type="spellStart"/>
+      <w:r>
+        <w:rPr>
+          <w:rFonts w:ascii="Times New Roman" w:eastAsia="Times New Roman" w:hAnsi="Times New Roman" w:cs="Times New Roman"/>
+          <w:sz w:val="28"/>
+          <w:szCs w:val="28"/>
+          <w:lang w:val="ru-RU"/>
+        </w:rPr>
+        <w:t>відліків</w:t>
+      </w:r>
+      <w:proofErr w:type="spellEnd"/>
+      <w:r>
+        <w:rPr>
+          <w:rFonts w:ascii="Times New Roman" w:eastAsia="Times New Roman" w:hAnsi="Times New Roman" w:cs="Times New Roman"/>
+          <w:sz w:val="28"/>
+          <w:szCs w:val="28"/>
+          <w:lang w:val="ru-RU"/>
+        </w:rPr>
+        <w:t xml:space="preserve"> дискретного сигналу, </w:t>
+      </w:r>
+      <w:proofErr w:type="spellStart"/>
+      <w:r>
+        <w:rPr>
+          <w:rFonts w:ascii="Times New Roman" w:eastAsia="Times New Roman" w:hAnsi="Times New Roman" w:cs="Times New Roman"/>
+          <w:sz w:val="28"/>
+          <w:szCs w:val="28"/>
+          <w:lang w:val="ru-RU"/>
+        </w:rPr>
+        <w:t>який</w:t>
+      </w:r>
+      <w:proofErr w:type="spellEnd"/>
+      <w:r>
+        <w:rPr>
+          <w:rFonts w:ascii="Times New Roman" w:eastAsia="Times New Roman" w:hAnsi="Times New Roman" w:cs="Times New Roman"/>
+          <w:sz w:val="28"/>
+          <w:szCs w:val="28"/>
+          <w:lang w:val="ru-RU"/>
+        </w:rPr>
+        <w:t xml:space="preserve"> </w:t>
+      </w:r>
+      <w:proofErr w:type="spellStart"/>
+      <w:r>
+        <w:rPr>
+          <w:rFonts w:ascii="Times New Roman" w:eastAsia="Times New Roman" w:hAnsi="Times New Roman" w:cs="Times New Roman"/>
+          <w:sz w:val="28"/>
+          <w:szCs w:val="28"/>
+          <w:lang w:val="ru-RU"/>
+        </w:rPr>
+        <w:t>отримано</w:t>
+      </w:r>
+      <w:proofErr w:type="spellEnd"/>
+      <w:r>
+        <w:rPr>
+          <w:rFonts w:ascii="Times New Roman" w:eastAsia="Times New Roman" w:hAnsi="Times New Roman" w:cs="Times New Roman"/>
+          <w:sz w:val="28"/>
+          <w:szCs w:val="28"/>
+          <w:lang w:val="ru-RU"/>
+        </w:rPr>
+        <w:t xml:space="preserve"> з </w:t>
+      </w:r>
+      <w:proofErr w:type="spellStart"/>
+      <w:r>
+        <w:rPr>
+          <w:rFonts w:ascii="Times New Roman" w:eastAsia="Times New Roman" w:hAnsi="Times New Roman" w:cs="Times New Roman"/>
+          <w:sz w:val="28"/>
+          <w:szCs w:val="28"/>
+          <w:lang w:val="ru-RU"/>
+        </w:rPr>
+        <w:t>заданого</w:t>
+      </w:r>
+      <w:proofErr w:type="spellEnd"/>
+      <w:r>
+        <w:rPr>
+          <w:rFonts w:ascii="Times New Roman" w:eastAsia="Times New Roman" w:hAnsi="Times New Roman" w:cs="Times New Roman"/>
+          <w:sz w:val="28"/>
+          <w:szCs w:val="28"/>
+          <w:lang w:val="ru-RU"/>
+        </w:rPr>
+        <w:t xml:space="preserve"> </w:t>
+      </w:r>
+      <w:r>
+        <w:rPr>
+          <w:rFonts w:ascii="Times New Roman" w:eastAsia="Times New Roman" w:hAnsi="Times New Roman" w:cs="Times New Roman"/>
+          <w:sz w:val="28"/>
+          <w:szCs w:val="28"/>
+          <w:lang w:val="ru-RU"/>
+        </w:rPr>
+        <w:t>неперервного.</w:t>
       </w:r>
     </w:p>
     <w:p>
@@ -1173,7 +1211,7 @@
 </file>
 
 <file path=word/numbering.xml><?xml version="1.0" encoding="utf-8"?>
-<w:numbering xmlns:wpc="http://schemas.microsoft.com/office/word/2010/wordprocessingCanvas" xmlns:cx="http://schemas.microsoft.com/office/drawing/2014/chartex" xmlns:cx1="http://schemas.microsoft.com/office/drawing/2015/9/8/chartex" xmlns:cx2="http://schemas.microsoft.com/office/drawing/2015/10/21/chartex" xmlns:cx3="http://schemas.microsoft.com/office/drawing/2016/5/9/chartex" xmlns:cx4="http://schemas.microsoft.com/office/drawing/2016/5/10/chartex" xmlns:cx5="http://schemas.microsoft.com/office/drawing/2016/5/11/chartex" xmlns:cx6="http://schemas.microsoft.com/office/drawing/2016/5/12/chartex" xmlns:cx7="http://schemas.microsoft.com/office/drawing/2016/5/13/chartex" xmlns:cx8="http://schemas.microsoft.com/office/drawing/2016/5/14/chartex" xmlns:mc="http://schemas.openxmlformats.org/markup-compatibility/2006" xmlns:aink="http://schemas.microsoft.com/office/drawing/2016/ink" xmlns:am3d="http://schemas.microsoft.com/office/drawing/2017/model3d" xmlns:o="urn:schemas-microsoft-com:office:office" xmlns:r="http://schemas.openxmlformats.org/officeDocument/2006/relationships" xmlns:m="http://schemas.openxmlformats.org/officeDocument/2006/math" xmlns:v="urn:schemas-microsoft-com:vml" xmlns:wp14="http://schemas.microsoft.com/office/word/2010/wordprocessingDrawing" xmlns:wp="http://schemas.openxmlformats.org/drawingml/2006/wordprocessingDrawing" xmlns:w10="urn:schemas-microsoft-com:office:word" xmlns:w="http://schemas.openxmlformats.org/wordprocessingml/2006/main" xmlns:w14="http://schemas.microsoft.com/office/word/2010/wordml" xmlns:w15="http://schemas.microsoft.com/office/word/2012/wordml" xmlns:w16cex="http://schemas.microsoft.com/office/word/2018/wordml/cex" xmlns:w16cid="http://schemas.microsoft.com/office/word/2016/wordml/cid" xmlns:w16="http://schemas.microsoft.com/office/word/2018/wordml" xmlns:w16sdtdh="http://schemas.microsoft.com/office/word/2020/wordml/sdtdatahash" xmlns:w16se="http://schemas.microsoft.com/office/word/2015/wordml/symex" xmlns:wpg="http://schemas.microsoft.com/office/word/2010/wordprocessingGroup" xmlns:wpi="http://schemas.microsoft.com/office/word/2010/wordprocessingInk" xmlns:wne="http://schemas.microsoft.com/office/word/2006/wordml" xmlns:wps="http://schemas.microsoft.com/office/word/2010/wordprocessingShape" mc:Ignorable="w14 w15 w16se w16cid w16 w16cex w16sdtdh wp14">
+<w:numbering xmlns:wpc="http://schemas.microsoft.com/office/word/2010/wordprocessingCanvas" xmlns:cx="http://schemas.microsoft.com/office/drawing/2014/chartex" xmlns:cx1="http://schemas.microsoft.com/office/drawing/2015/9/8/chartex" xmlns:cx2="http://schemas.microsoft.com/office/drawing/2015/10/21/chartex" xmlns:cx3="http://schemas.microsoft.com/office/drawing/2016/5/9/chartex" xmlns:cx4="http://schemas.microsoft.com/office/drawing/2016/5/10/chartex" xmlns:cx5="http://schemas.microsoft.com/office/drawing/2016/5/11/chartex" xmlns:cx6="http://schemas.microsoft.com/office/drawing/2016/5/12/chartex" xmlns:cx7="http://schemas.microsoft.com/office/drawing/2016/5/13/chartex" xmlns:cx8="http://schemas.microsoft.com/office/drawing/2016/5/14/chartex" xmlns:mc="http://schemas.openxmlformats.org/markup-compatibility/2006" xmlns:aink="http://schemas.microsoft.com/office/drawing/2016/ink" xmlns:am3d="http://schemas.microsoft.com/office/drawing/2017/model3d" xmlns:o="urn:schemas-microsoft-com:office:office" xmlns:r="http://schemas.openxmlformats.org/officeDocument/2006/relationships" xmlns:m="http://schemas.openxmlformats.org/officeDocument/2006/math" xmlns:v="urn:schemas-microsoft-com:vml" xmlns:wp14="http://schemas.microsoft.com/office/word/2010/wordprocessingDrawing" xmlns:wp="http://schemas.openxmlformats.org/drawingml/2006/wordprocessingDrawing" xmlns:w10="urn:schemas-microsoft-com:office:word" xmlns:w="http://schemas.openxmlformats.org/wordprocessingml/2006/main" xmlns:w14="http://schemas.microsoft.com/office/word/2010/wordml" xmlns:w15="http://schemas.microsoft.com/office/word/2012/wordml" xmlns:w16cex="http://schemas.microsoft.com/office/word/2018/wordml/cex" xmlns:w16cid="http://schemas.microsoft.com/office/word/2016/wordml/cid" xmlns:w16="http://schemas.microsoft.com/office/word/2018/wordml" xmlns:w16se="http://schemas.microsoft.com/office/word/2015/wordml/symex" xmlns:wpg="http://schemas.microsoft.com/office/word/2010/wordprocessingGroup" xmlns:wpi="http://schemas.microsoft.com/office/word/2010/wordprocessingInk" xmlns:wne="http://schemas.microsoft.com/office/word/2006/wordml" xmlns:wps="http://schemas.microsoft.com/office/word/2010/wordprocessingShape" mc:Ignorable="w14 w15 w16se w16cid w16 w16cex wp14">
   <w:abstractNum w:abstractNumId="0" w15:restartNumberingAfterBreak="0">
     <w:nsid w:val="39301A0F"/>
     <w:multiLevelType w:val="multilevel"/>
@@ -1294,7 +1332,7 @@
 </file>
 
 <file path=word/styles.xml><?xml version="1.0" encoding="utf-8"?>
-<w:styles xmlns:mc="http://schemas.openxmlformats.org/markup-compatibility/2006" xmlns:r="http://schemas.openxmlformats.org/officeDocument/2006/relationships" xmlns:w="http://schemas.openxmlformats.org/wordprocessingml/2006/main" xmlns:w14="http://schemas.microsoft.com/office/word/2010/wordml" xmlns:w15="http://schemas.microsoft.com/office/word/2012/wordml" xmlns:w16cex="http://schemas.microsoft.com/office/word/2018/wordml/cex" xmlns:w16cid="http://schemas.microsoft.com/office/word/2016/wordml/cid" xmlns:w16="http://schemas.microsoft.com/office/word/2018/wordml" xmlns:w16sdtdh="http://schemas.microsoft.com/office/word/2020/wordml/sdtdatahash" xmlns:w16se="http://schemas.microsoft.com/office/word/2015/wordml/symex" mc:Ignorable="w14 w15 w16se w16cid w16 w16cex w16sdtdh">
+<w:styles xmlns:mc="http://schemas.openxmlformats.org/markup-compatibility/2006" xmlns:r="http://schemas.openxmlformats.org/officeDocument/2006/relationships" xmlns:w="http://schemas.openxmlformats.org/wordprocessingml/2006/main" xmlns:w14="http://schemas.microsoft.com/office/word/2010/wordml" xmlns:w15="http://schemas.microsoft.com/office/word/2012/wordml" xmlns:w16cex="http://schemas.microsoft.com/office/word/2018/wordml/cex" xmlns:w16cid="http://schemas.microsoft.com/office/word/2016/wordml/cid" xmlns:w16="http://schemas.microsoft.com/office/word/2018/wordml" xmlns:w16se="http://schemas.microsoft.com/office/word/2015/wordml/symex" mc:Ignorable="w14 w15 w16se w16cid w16 w16cex">
   <w:docDefaults>
     <w:rPrDefault>
       <w:rPr>
@@ -1688,14 +1726,14 @@
     <w:lsdException w:name="Unresolved Mention" w:semiHidden="1" w:unhideWhenUsed="1"/>
     <w:lsdException w:name="Smart Link" w:semiHidden="1" w:unhideWhenUsed="1"/>
   </w:latentStyles>
-  <w:style w:type="paragraph" w:default="1" w:styleId="Normal">
+  <w:style w:type="paragraph" w:default="1" w:styleId="a">
     <w:name w:val="Normal"/>
     <w:qFormat/>
   </w:style>
-  <w:style w:type="paragraph" w:styleId="Heading1">
+  <w:style w:type="paragraph" w:styleId="1">
     <w:name w:val="heading 1"/>
-    <w:basedOn w:val="Normal"/>
-    <w:next w:val="Normal"/>
+    <w:basedOn w:val="a"/>
+    <w:next w:val="a"/>
     <w:uiPriority w:val="9"/>
     <w:qFormat/>
     <w:pPr>
@@ -1709,10 +1747,10 @@
       <w:szCs w:val="40"/>
     </w:rPr>
   </w:style>
-  <w:style w:type="paragraph" w:styleId="Heading2">
+  <w:style w:type="paragraph" w:styleId="2">
     <w:name w:val="heading 2"/>
-    <w:basedOn w:val="Normal"/>
-    <w:next w:val="Normal"/>
+    <w:basedOn w:val="a"/>
+    <w:next w:val="a"/>
     <w:uiPriority w:val="9"/>
     <w:semiHidden/>
     <w:unhideWhenUsed/>
@@ -1728,10 +1766,10 @@
       <w:szCs w:val="32"/>
     </w:rPr>
   </w:style>
-  <w:style w:type="paragraph" w:styleId="Heading3">
+  <w:style w:type="paragraph" w:styleId="3">
     <w:name w:val="heading 3"/>
-    <w:basedOn w:val="Normal"/>
-    <w:next w:val="Normal"/>
+    <w:basedOn w:val="a"/>
+    <w:next w:val="a"/>
     <w:uiPriority w:val="9"/>
     <w:semiHidden/>
     <w:unhideWhenUsed/>
@@ -1748,10 +1786,10 @@
       <w:szCs w:val="28"/>
     </w:rPr>
   </w:style>
-  <w:style w:type="paragraph" w:styleId="Heading4">
+  <w:style w:type="paragraph" w:styleId="4">
     <w:name w:val="heading 4"/>
-    <w:basedOn w:val="Normal"/>
-    <w:next w:val="Normal"/>
+    <w:basedOn w:val="a"/>
+    <w:next w:val="a"/>
     <w:uiPriority w:val="9"/>
     <w:semiHidden/>
     <w:unhideWhenUsed/>
@@ -1768,10 +1806,10 @@
       <w:szCs w:val="24"/>
     </w:rPr>
   </w:style>
-  <w:style w:type="paragraph" w:styleId="Heading5">
+  <w:style w:type="paragraph" w:styleId="5">
     <w:name w:val="heading 5"/>
-    <w:basedOn w:val="Normal"/>
-    <w:next w:val="Normal"/>
+    <w:basedOn w:val="a"/>
+    <w:next w:val="a"/>
     <w:uiPriority w:val="9"/>
     <w:semiHidden/>
     <w:unhideWhenUsed/>
@@ -1786,10 +1824,10 @@
       <w:color w:val="666666"/>
     </w:rPr>
   </w:style>
-  <w:style w:type="paragraph" w:styleId="Heading6">
+  <w:style w:type="paragraph" w:styleId="6">
     <w:name w:val="heading 6"/>
-    <w:basedOn w:val="Normal"/>
-    <w:next w:val="Normal"/>
+    <w:basedOn w:val="a"/>
+    <w:next w:val="a"/>
     <w:uiPriority w:val="9"/>
     <w:semiHidden/>
     <w:unhideWhenUsed/>
@@ -1805,13 +1843,13 @@
       <w:color w:val="666666"/>
     </w:rPr>
   </w:style>
-  <w:style w:type="character" w:default="1" w:styleId="DefaultParagraphFont">
+  <w:style w:type="character" w:default="1" w:styleId="a0">
     <w:name w:val="Default Paragraph Font"/>
     <w:uiPriority w:val="1"/>
     <w:semiHidden/>
     <w:unhideWhenUsed/>
   </w:style>
-  <w:style w:type="table" w:default="1" w:styleId="TableNormal">
+  <w:style w:type="table" w:default="1" w:styleId="a1">
     <w:name w:val="Normal Table"/>
     <w:uiPriority w:val="99"/>
     <w:semiHidden/>
@@ -1826,14 +1864,14 @@
       </w:tblCellMar>
     </w:tblPr>
   </w:style>
-  <w:style w:type="numbering" w:default="1" w:styleId="NoList">
+  <w:style w:type="numbering" w:default="1" w:styleId="a2">
     <w:name w:val="No List"/>
     <w:uiPriority w:val="99"/>
     <w:semiHidden/>
     <w:unhideWhenUsed/>
   </w:style>
-  <w:style w:type="table" w:customStyle="1" w:styleId="TableNormal1">
-    <w:name w:val="Table Normal1"/>
+  <w:style w:type="table" w:customStyle="1" w:styleId="TableNormal">
+    <w:name w:val="Table Normal"/>
     <w:tblPr>
       <w:tblCellMar>
         <w:top w:w="0" w:type="dxa"/>
@@ -1843,10 +1881,10 @@
       </w:tblCellMar>
     </w:tblPr>
   </w:style>
-  <w:style w:type="paragraph" w:styleId="Title">
+  <w:style w:type="paragraph" w:styleId="a3">
     <w:name w:val="Title"/>
-    <w:basedOn w:val="Normal"/>
-    <w:next w:val="Normal"/>
+    <w:basedOn w:val="a"/>
+    <w:next w:val="a"/>
     <w:uiPriority w:val="10"/>
     <w:qFormat/>
     <w:pPr>
@@ -1859,10 +1897,10 @@
       <w:szCs w:val="52"/>
     </w:rPr>
   </w:style>
-  <w:style w:type="paragraph" w:styleId="Subtitle">
+  <w:style w:type="paragraph" w:styleId="a4">
     <w:name w:val="Subtitle"/>
-    <w:basedOn w:val="Normal"/>
-    <w:next w:val="Normal"/>
+    <w:basedOn w:val="a"/>
+    <w:next w:val="a"/>
     <w:uiPriority w:val="11"/>
     <w:qFormat/>
     <w:pPr>
@@ -1876,9 +1914,9 @@
       <w:szCs w:val="30"/>
     </w:rPr>
   </w:style>
-  <w:style w:type="paragraph" w:styleId="ListParagraph">
+  <w:style w:type="paragraph" w:styleId="a5">
     <w:name w:val="List Paragraph"/>
-    <w:basedOn w:val="Normal"/>
+    <w:basedOn w:val="a"/>
     <w:uiPriority w:val="34"/>
     <w:qFormat/>
     <w:rsid w:val="00D635B8"/>
@@ -1886,23 +1924,6 @@
       <w:ind w:left="720"/>
       <w:contextualSpacing/>
     </w:pPr>
-  </w:style>
-  <w:style w:type="paragraph" w:styleId="NormalWeb">
-    <w:name w:val="Normal (Web)"/>
-    <w:basedOn w:val="Normal"/>
-    <w:uiPriority w:val="99"/>
-    <w:semiHidden/>
-    <w:unhideWhenUsed/>
-    <w:rsid w:val="00616171"/>
-    <w:pPr>
-      <w:spacing w:before="100" w:beforeAutospacing="1" w:after="100" w:afterAutospacing="1" w:line="240" w:lineRule="auto"/>
-    </w:pPr>
-    <w:rPr>
-      <w:rFonts w:ascii="Times New Roman" w:eastAsia="Times New Roman" w:hAnsi="Times New Roman" w:cs="Times New Roman"/>
-      <w:sz w:val="24"/>
-      <w:szCs w:val="24"/>
-      <w:lang/>
-    </w:rPr>
   </w:style>
 </w:styles>
 </file>

</xml_diff>